<commit_message>
Default to sympy version of solver
</commit_message>
<xml_diff>
--- a/docs/TARGETv1_UserManual.docx
+++ b/docs/TARGETv1_UserManual.docx
@@ -166,15 +166,7 @@
       </w:pPr>
       <w:r>
         <w:rPr/>
-        <w:t xml:space="preserve">Java </w:t>
-      </w:r>
-      <w:r>
-        <w:rPr/>
-        <w:t>JRE 8 or greater</w:t>
-      </w:r>
-      <w:r>
-        <w:rPr/>
-        <w:t xml:space="preserve"> </w:t>
+        <w:t xml:space="preserve">Java JRE 8 or greater </w:t>
       </w:r>
     </w:p>
     <w:p>
@@ -189,11 +181,7 @@
       </w:pPr>
       <w:r>
         <w:rPr/>
-        <w:t xml:space="preserve">NetCDF 4.6.11 </w:t>
-      </w:r>
-      <w:r>
-        <w:rPr/>
-        <w:t>(jar file is provided in repository)</w:t>
+        <w:t>NetCDF 4.6.11 (jar file is provided in repository)</w:t>
       </w:r>
     </w:p>
     <w:p>
@@ -214,12 +202,106 @@
     <w:p>
       <w:pPr>
         <w:pStyle w:val="ListParagraph"/>
+        <w:numPr>
+          <w:ilvl w:val="0"/>
+          <w:numId w:val="1"/>
+        </w:numPr>
+        <w:jc w:val="both"/>
+        <w:rPr/>
+      </w:pPr>
+      <w:r>
+        <w:rPr/>
+        <w:t>python-sympy</w:t>
+      </w:r>
+    </w:p>
+    <w:p>
+      <w:pPr>
+        <w:pStyle w:val="ListParagraph"/>
         <w:jc w:val="both"/>
         <w:rPr/>
       </w:pPr>
       <w:r>
         <w:rPr/>
         <w:t>Code has been tested on Ubuntu 16.04 but should compile and run on any OS on any average system with adequate memory and CPU.</w:t>
+      </w:r>
+    </w:p>
+    <w:p>
+      <w:pPr>
+        <w:pStyle w:val="ListParagraph"/>
+        <w:jc w:val="both"/>
+        <w:rPr/>
+      </w:pPr>
+      <w:r>
+        <w:rPr/>
+      </w:r>
+    </w:p>
+    <w:p>
+      <w:pPr>
+        <w:pStyle w:val="ListParagraph"/>
+        <w:jc w:val="both"/>
+        <w:rPr/>
+      </w:pPr>
+      <w:r>
+        <w:rPr/>
+        <w:t>To test whether python-sympy is installed, try :</w:t>
+      </w:r>
+    </w:p>
+    <w:p>
+      <w:pPr>
+        <w:pStyle w:val="ListParagraph"/>
+        <w:jc w:val="both"/>
+        <w:rPr/>
+      </w:pPr>
+      <w:r>
+        <w:rPr/>
+        <w:t xml:space="preserve">Target-java/target_java$ python TbRurSolver.py </w:t>
+      </w:r>
+    </w:p>
+    <w:p>
+      <w:pPr>
+        <w:pStyle w:val="ListParagraph"/>
+        <w:jc w:val="both"/>
+        <w:rPr/>
+      </w:pPr>
+      <w:r>
+        <w:rPr/>
+        <w:t>If you receive:</w:t>
+      </w:r>
+    </w:p>
+    <w:p>
+      <w:pPr>
+        <w:pStyle w:val="ListParagraph"/>
+        <w:jc w:val="both"/>
+        <w:rPr/>
+      </w:pPr>
+      <w:r>
+        <w:rPr/>
+        <w:t>ImportError: No module named 'sympy'</w:t>
+      </w:r>
+    </w:p>
+    <w:p>
+      <w:pPr>
+        <w:pStyle w:val="ListParagraph"/>
+        <w:jc w:val="both"/>
+        <w:rPr/>
+      </w:pPr>
+      <w:r>
+        <w:rPr/>
+        <w:t xml:space="preserve">then python-sympy needs to be installed </w:t>
+      </w:r>
+      <w:r>
+        <w:rPr/>
+        <w:t>(i.e. pip install sympy)</w:t>
+      </w:r>
+    </w:p>
+    <w:p>
+      <w:pPr>
+        <w:pStyle w:val="ListParagraph"/>
+        <w:jc w:val="both"/>
+        <w:rPr/>
+      </w:pPr>
+      <w:r>
+        <w:rPr/>
       </w:r>
     </w:p>
     <w:p>
@@ -408,47 +490,7 @@
       </w:hyperlink>
       <w:r>
         <w:rPr/>
-        <w:t xml:space="preserve"> java -cp ../netcAll-4.6.11.jar:. Target.RunToolkit /home/</w:t>
-      </w:r>
-      <w:r>
-        <w:rPr/>
-        <w:t>user</w:t>
-      </w:r>
-      <w:r>
-        <w:rPr/>
-        <w:t>/</w:t>
-      </w:r>
-      <w:r>
-        <w:rPr/>
-        <w:t>Target_Runs</w:t>
-      </w:r>
-      <w:r>
-        <w:rPr/>
-        <w:t>/</w:t>
-      </w:r>
-      <w:r>
-        <w:rPr/>
-        <w:t>Scenario1</w:t>
-      </w:r>
-      <w:r>
-        <w:rPr/>
-        <w:t>/controlfiles/</w:t>
-      </w:r>
-      <w:r>
-        <w:rPr/>
-        <w:t>Scenario1</w:t>
-      </w:r>
-      <w:r>
-        <w:rPr/>
-        <w:t>/</w:t>
-      </w:r>
-      <w:r>
-        <w:rPr/>
-        <w:t xml:space="preserve">Scenario1 </w:t>
-      </w:r>
-      <w:r>
-        <w:rPr/>
-        <w:t xml:space="preserve">.txt </w:t>
+        <w:t xml:space="preserve"> java -cp ../netcAll-4.6.11.jar:. Target.RunToolkit /home/user/Target_Runs/Scenario1/controlfiles/Scenario1/Scenario1 .txt </w:t>
       </w:r>
       <w:bookmarkEnd w:id="0"/>
     </w:p>
@@ -1209,11 +1251,7 @@
       </w:pPr>
       <w:r>
         <w:rPr/>
-        <w:t>The model output is netCDF forma</w:t>
-      </w:r>
-      <w:r>
-        <w:rPr/>
-        <w:t>t. By default, all variables are written to the output. To suppress some variables, they can be added to the control file, as below</w:t>
+        <w:t>The model output is netCDF format. By default, all variables are written to the output. To suppress some variables, they can be added to the control file, as below</w:t>
       </w:r>
     </w:p>
     <w:p>
@@ -1246,11 +1284,7 @@
       </w:pPr>
       <w:r>
         <w:rPr/>
-        <w:t xml:space="preserve">The domain dimensions are set in the control file, for example, as below </w:t>
-      </w:r>
-      <w:r>
-        <w:rPr/>
-        <w:t>giving the top left x,y coordinate, the resolution of each grid square, and the x,y dimensions of the domain.</w:t>
+        <w:t>The domain dimensions are set in the control file, for example, as below giving the top left x,y coordinate, the resolution of each grid square, and the x,y dimensions of the domain.</w:t>
       </w:r>
     </w:p>
     <w:p>
@@ -1435,6 +1469,7 @@
       <w:r>
         <w:rPr>
           <w:rFonts w:ascii="Liberation Serif" w:hAnsi="Liberation Serif" w:eastAsia="DejaVu Sans" w:cs="DejaVu Sans"/>
+          <w:color w:val="00000A"/>
           <w:sz w:val="24"/>
           <w:szCs w:val="24"/>
           <w:lang w:val="en-US" w:eastAsia="en-US" w:bidi="en-US"/>
@@ -1448,6 +1483,7 @@
       <w:r>
         <w:rPr>
           <w:rFonts w:ascii="Liberation Serif" w:hAnsi="Liberation Serif" w:eastAsia="DejaVu Sans" w:cs="DejaVu Sans"/>
+          <w:color w:val="00000A"/>
           <w:sz w:val="24"/>
           <w:szCs w:val="24"/>
           <w:lang w:val="en-US" w:eastAsia="en-US" w:bidi="en-US"/>
@@ -1461,6 +1497,7 @@
       <w:r>
         <w:rPr>
           <w:rFonts w:ascii="Liberation Serif" w:hAnsi="Liberation Serif" w:eastAsia="DejaVu Sans" w:cs="DejaVu Sans"/>
+          <w:color w:val="00000A"/>
           <w:sz w:val="24"/>
           <w:szCs w:val="24"/>
           <w:lang w:val="en-US" w:eastAsia="en-US" w:bidi="en-US"/>
@@ -1474,6 +1511,7 @@
       <w:r>
         <w:rPr>
           <w:rFonts w:ascii="Liberation Serif" w:hAnsi="Liberation Serif" w:eastAsia="DejaVu Sans" w:cs="DejaVu Sans"/>
+          <w:color w:val="00000A"/>
           <w:sz w:val="24"/>
           <w:szCs w:val="24"/>
           <w:lang w:val="en-US" w:eastAsia="en-US" w:bidi="en-US"/>
@@ -1486,7 +1524,7 @@
     <w:p>
       <w:r>
         <w:rPr>
-          <w:rFonts w:eastAsia="Calibri" w:cstheme="minorBidi" w:eastAsiaTheme="minorHAnsi" w:cs="" w:ascii="Calibri" w:hAnsi="Calibri"/>
+          <w:rFonts w:cs="" w:ascii="Calibri" w:hAnsi="Calibri" w:eastAsia="Calibri"/>
           <w:b w:val="false"/>
           <w:bCs w:val="false"/>
           <w:i/>
@@ -1499,17 +1537,18 @@
           <w:shadow w:val="false"/>
           <w:emboss w:val="false"/>
           <w:imprint w:val="false"/>
-          <w:color w:val="auto"/>
+          <w:color w:val="00000A"/>
           <w:spacing w:val="0"/>
           <w:w w:val="100"/>
           <w:kern w:val="0"/>
           <w:position w:val="0"/>
           <w:sz w:val="16"/>
+          <w:sz w:val="16"/>
           <w:szCs w:val="22"/>
           <w:u w:val="none"/>
           <w:vertAlign w:val="baseline"/>
           <w:em w:val="none"/>
-          <w:lang w:bidi="ar-SA" w:eastAsia="en-US" w:val="en-US"/>
+          <w:lang w:val="en-US" w:bidi="ar-SA" w:eastAsia="en-US"/>
         </w:rPr>
         <w:t>Reply to Ashley Broadbent (29/04/2018, 15:42): "..."</w:t>
       </w:r>
@@ -1518,6 +1557,7 @@
       <w:r>
         <w:rPr>
           <w:rFonts w:ascii="Liberation Serif" w:hAnsi="Liberation Serif" w:eastAsia="DejaVu Sans" w:cs="DejaVu Sans"/>
+          <w:color w:val="00000A"/>
           <w:sz w:val="20"/>
           <w:szCs w:val="24"/>
           <w:lang w:val="en-US" w:eastAsia="en-US" w:bidi="ar-SA"/>
@@ -1531,6 +1571,7 @@
       <w:r>
         <w:rPr>
           <w:rFonts w:ascii="Liberation Serif" w:hAnsi="Liberation Serif" w:eastAsia="DejaVu Sans" w:cs="DejaVu Sans"/>
+          <w:color w:val="00000A"/>
           <w:sz w:val="24"/>
           <w:szCs w:val="24"/>
           <w:lang w:val="en-US" w:eastAsia="en-US" w:bidi="en-US"/>
@@ -1555,6 +1596,7 @@
       </w:pPr>
       <w:rPr>
         <w:rFonts w:ascii="Symbol" w:hAnsi="Symbol" w:cs="Symbol" w:hint="default"/>
+        <w:rFonts w:cs="Symbol"/>
       </w:rPr>
     </w:lvl>
     <w:lvl w:ilvl="1">
@@ -1580,6 +1622,7 @@
       </w:pPr>
       <w:rPr>
         <w:rFonts w:ascii="Wingdings" w:hAnsi="Wingdings" w:cs="Wingdings" w:hint="default"/>
+        <w:rFonts w:cs="Wingdings"/>
       </w:rPr>
     </w:lvl>
     <w:lvl w:ilvl="3">
@@ -1592,6 +1635,7 @@
       </w:pPr>
       <w:rPr>
         <w:rFonts w:ascii="Symbol" w:hAnsi="Symbol" w:cs="Symbol" w:hint="default"/>
+        <w:rFonts w:cs="Symbol"/>
       </w:rPr>
     </w:lvl>
     <w:lvl w:ilvl="4">
@@ -1617,6 +1661,7 @@
       </w:pPr>
       <w:rPr>
         <w:rFonts w:ascii="Wingdings" w:hAnsi="Wingdings" w:cs="Wingdings" w:hint="default"/>
+        <w:rFonts w:cs="Wingdings"/>
       </w:rPr>
     </w:lvl>
     <w:lvl w:ilvl="6">
@@ -1629,6 +1674,7 @@
       </w:pPr>
       <w:rPr>
         <w:rFonts w:ascii="Symbol" w:hAnsi="Symbol" w:cs="Symbol" w:hint="default"/>
+        <w:rFonts w:cs="Symbol"/>
       </w:rPr>
     </w:lvl>
     <w:lvl w:ilvl="7">
@@ -1654,6 +1700,7 @@
       </w:pPr>
       <w:rPr>
         <w:rFonts w:ascii="Wingdings" w:hAnsi="Wingdings" w:cs="Wingdings" w:hint="default"/>
+        <w:rFonts w:cs="Wingdings"/>
       </w:rPr>
     </w:lvl>
   </w:abstractNum>
@@ -1764,7 +1811,6 @@
     <w:rPrDefault>
       <w:rPr>
         <w:rFonts w:ascii="Calibri" w:hAnsi="Calibri" w:eastAsia="Calibri" w:cs="" w:asciiTheme="minorHAnsi" w:cstheme="minorBidi" w:eastAsiaTheme="minorHAnsi" w:hAnsiTheme="minorHAnsi"/>
-        <w:sz w:val="22"/>
         <w:szCs w:val="22"/>
         <w:lang w:val="en-US" w:eastAsia="en-US" w:bidi="ar-SA"/>
       </w:rPr>
@@ -2158,7 +2204,7 @@
     </w:pPr>
     <w:rPr>
       <w:rFonts w:ascii="Calibri" w:hAnsi="Calibri" w:eastAsia="Calibri" w:cs="" w:asciiTheme="minorHAnsi" w:cstheme="minorBidi" w:eastAsiaTheme="minorHAnsi" w:hAnsiTheme="minorHAnsi"/>
-      <w:color w:val="auto"/>
+      <w:color w:val="00000A"/>
       <w:kern w:val="0"/>
       <w:sz w:val="22"/>
       <w:szCs w:val="22"/>
@@ -2290,6 +2336,156 @@
       <w:color w:val="000080"/>
       <w:u w:val="single"/>
       <w:lang w:val="zxx" w:eastAsia="zxx" w:bidi="zxx"/>
+    </w:rPr>
+  </w:style>
+  <w:style w:type="character" w:styleId="ListLabel7">
+    <w:name w:val="ListLabel 7"/>
+    <w:qFormat/>
+    <w:rPr>
+      <w:rFonts w:cs="Symbol"/>
+    </w:rPr>
+  </w:style>
+  <w:style w:type="character" w:styleId="ListLabel8">
+    <w:name w:val="ListLabel 8"/>
+    <w:qFormat/>
+    <w:rPr>
+      <w:rFonts w:cs="Courier New"/>
+    </w:rPr>
+  </w:style>
+  <w:style w:type="character" w:styleId="ListLabel9">
+    <w:name w:val="ListLabel 9"/>
+    <w:qFormat/>
+    <w:rPr>
+      <w:rFonts w:cs="Wingdings"/>
+    </w:rPr>
+  </w:style>
+  <w:style w:type="character" w:styleId="ListLabel10">
+    <w:name w:val="ListLabel 10"/>
+    <w:qFormat/>
+    <w:rPr>
+      <w:rFonts w:cs="Symbol"/>
+    </w:rPr>
+  </w:style>
+  <w:style w:type="character" w:styleId="ListLabel11">
+    <w:name w:val="ListLabel 11"/>
+    <w:qFormat/>
+    <w:rPr>
+      <w:rFonts w:cs="Courier New"/>
+    </w:rPr>
+  </w:style>
+  <w:style w:type="character" w:styleId="ListLabel12">
+    <w:name w:val="ListLabel 12"/>
+    <w:qFormat/>
+    <w:rPr>
+      <w:rFonts w:cs="Wingdings"/>
+    </w:rPr>
+  </w:style>
+  <w:style w:type="character" w:styleId="ListLabel13">
+    <w:name w:val="ListLabel 13"/>
+    <w:qFormat/>
+    <w:rPr>
+      <w:rFonts w:cs="Symbol"/>
+    </w:rPr>
+  </w:style>
+  <w:style w:type="character" w:styleId="ListLabel14">
+    <w:name w:val="ListLabel 14"/>
+    <w:qFormat/>
+    <w:rPr>
+      <w:rFonts w:cs="Courier New"/>
+    </w:rPr>
+  </w:style>
+  <w:style w:type="character" w:styleId="ListLabel15">
+    <w:name w:val="ListLabel 15"/>
+    <w:qFormat/>
+    <w:rPr>
+      <w:rFonts w:cs="Wingdings"/>
+    </w:rPr>
+  </w:style>
+  <w:style w:type="character" w:styleId="ListLabel16">
+    <w:name w:val="ListLabel 16"/>
+    <w:qFormat/>
+    <w:rPr/>
+  </w:style>
+  <w:style w:type="character" w:styleId="ListLabel17">
+    <w:name w:val="ListLabel 17"/>
+    <w:qFormat/>
+    <w:rPr>
+      <w:u w:val="none"/>
+    </w:rPr>
+  </w:style>
+  <w:style w:type="character" w:styleId="ListLabel18">
+    <w:name w:val="ListLabel 18"/>
+    <w:qFormat/>
+    <w:rPr>
+      <w:rFonts w:cs="Symbol"/>
+    </w:rPr>
+  </w:style>
+  <w:style w:type="character" w:styleId="ListLabel19">
+    <w:name w:val="ListLabel 19"/>
+    <w:qFormat/>
+    <w:rPr>
+      <w:rFonts w:cs="Courier New"/>
+    </w:rPr>
+  </w:style>
+  <w:style w:type="character" w:styleId="ListLabel20">
+    <w:name w:val="ListLabel 20"/>
+    <w:qFormat/>
+    <w:rPr>
+      <w:rFonts w:cs="Wingdings"/>
+    </w:rPr>
+  </w:style>
+  <w:style w:type="character" w:styleId="ListLabel21">
+    <w:name w:val="ListLabel 21"/>
+    <w:qFormat/>
+    <w:rPr>
+      <w:rFonts w:cs="Symbol"/>
+    </w:rPr>
+  </w:style>
+  <w:style w:type="character" w:styleId="ListLabel22">
+    <w:name w:val="ListLabel 22"/>
+    <w:qFormat/>
+    <w:rPr>
+      <w:rFonts w:cs="Courier New"/>
+    </w:rPr>
+  </w:style>
+  <w:style w:type="character" w:styleId="ListLabel23">
+    <w:name w:val="ListLabel 23"/>
+    <w:qFormat/>
+    <w:rPr>
+      <w:rFonts w:cs="Wingdings"/>
+    </w:rPr>
+  </w:style>
+  <w:style w:type="character" w:styleId="ListLabel24">
+    <w:name w:val="ListLabel 24"/>
+    <w:qFormat/>
+    <w:rPr>
+      <w:rFonts w:cs="Symbol"/>
+    </w:rPr>
+  </w:style>
+  <w:style w:type="character" w:styleId="ListLabel25">
+    <w:name w:val="ListLabel 25"/>
+    <w:qFormat/>
+    <w:rPr>
+      <w:rFonts w:cs="Courier New"/>
+    </w:rPr>
+  </w:style>
+  <w:style w:type="character" w:styleId="ListLabel26">
+    <w:name w:val="ListLabel 26"/>
+    <w:qFormat/>
+    <w:rPr>
+      <w:rFonts w:cs="Wingdings"/>
+    </w:rPr>
+  </w:style>
+  <w:style w:type="character" w:styleId="ListLabel27">
+    <w:name w:val="ListLabel 27"/>
+    <w:qFormat/>
+    <w:rPr/>
+  </w:style>
+  <w:style w:type="character" w:styleId="ListLabel28">
+    <w:name w:val="ListLabel 28"/>
+    <w:qFormat/>
+    <w:rPr>
+      <w:u w:val="none"/>
     </w:rPr>
   </w:style>
   <w:style w:type="paragraph" w:styleId="Heading">

</xml_diff>